<commit_message>
Edits by Hang to the format
</commit_message>
<xml_diff>
--- a/Report.docx
+++ b/Report.docx
@@ -5,137 +5,630 @@
     <w:p>
       <w:pPr>
         <w:pStyle w:val="Standard"/>
-        <w:numPr>
-          <w:ilvl w:val="0"/>
-          <w:numId w:val="1"/>
-        </w:numPr>
-      </w:pPr>
-      <w:r>
-        <w:t>Project description</w:t>
-      </w:r>
-    </w:p>
-    <w:p>
-      <w:pPr>
-        <w:pStyle w:val="Standard"/>
-        <w:numPr>
-          <w:ilvl w:val="0"/>
-          <w:numId w:val="1"/>
-        </w:numPr>
-      </w:pPr>
-      <w:r>
-        <w:t>members  - contribution</w:t>
-      </w:r>
-    </w:p>
-    <w:p>
-      <w:pPr>
-        <w:pStyle w:val="Standard"/>
-        <w:numPr>
-          <w:ilvl w:val="0"/>
-          <w:numId w:val="1"/>
-        </w:numPr>
-      </w:pPr>
-      <w:r>
-        <w:t>implemenation – short description of code</w:t>
-      </w:r>
-    </w:p>
-    <w:p>
-      <w:pPr>
-        <w:pStyle w:val="Standard"/>
-        <w:numPr>
-          <w:ilvl w:val="0"/>
-          <w:numId w:val="1"/>
-        </w:numPr>
-      </w:pPr>
-      <w:r>
-        <w:t>results – obtained from implementation</w:t>
-      </w:r>
-    </w:p>
-    <w:p>
-      <w:pPr>
-        <w:pStyle w:val="Standard"/>
-        <w:numPr>
-          <w:ilvl w:val="0"/>
-          <w:numId w:val="1"/>
-        </w:numPr>
-      </w:pPr>
-      <w:r>
-        <w:t>lessons/conclusions – lessons learned and want to share</w:t>
-      </w:r>
-    </w:p>
-    <w:p>
-      <w:pPr>
-        <w:pStyle w:val="Standard"/>
-      </w:pPr>
-    </w:p>
-    <w:p>
-      <w:pPr>
-        <w:pStyle w:val="Standard"/>
-        <w:rPr>
+        <w:jc w:val="center"/>
+        <w:rPr>
+          <w:rFonts w:ascii="Times New Roman" w:hAnsi="Times New Roman" w:cs="Times New Roman"/>
+          <w:sz w:val="28"/>
+        </w:rPr>
+      </w:pPr>
+      <w:r>
+        <w:rPr>
+          <w:rFonts w:ascii="Times New Roman" w:hAnsi="Times New Roman" w:cs="Times New Roman"/>
+          <w:sz w:val="28"/>
+        </w:rPr>
+        <w:t>Final Report</w:t>
+      </w:r>
+    </w:p>
+    <w:p>
+      <w:pPr>
+        <w:pStyle w:val="Standard"/>
+        <w:jc w:val="center"/>
+        <w:rPr>
+          <w:rFonts w:ascii="Times New Roman" w:hAnsi="Times New Roman" w:cs="Times New Roman"/>
+        </w:rPr>
+      </w:pPr>
+      <w:r>
+        <w:rPr>
+          <w:rFonts w:ascii="Times New Roman" w:hAnsi="Times New Roman" w:cs="Times New Roman"/>
+        </w:rPr>
+        <w:t xml:space="preserve">By Hang Liang, </w:t>
+      </w:r>
+      <w:proofErr w:type="spellStart"/>
+      <w:r>
+        <w:rPr>
+          <w:rFonts w:ascii="Times New Roman" w:hAnsi="Times New Roman" w:cs="Times New Roman"/>
+        </w:rPr>
+        <w:t>Jaspal</w:t>
+      </w:r>
+      <w:proofErr w:type="spellEnd"/>
+      <w:r>
+        <w:rPr>
+          <w:rFonts w:ascii="Times New Roman" w:hAnsi="Times New Roman" w:cs="Times New Roman"/>
+        </w:rPr>
+        <w:t xml:space="preserve"> Singh, Avery </w:t>
+      </w:r>
+      <w:proofErr w:type="spellStart"/>
+      <w:r>
+        <w:rPr>
+          <w:rFonts w:ascii="Times New Roman" w:hAnsi="Times New Roman" w:cs="Times New Roman"/>
+        </w:rPr>
+        <w:t>Berchek</w:t>
+      </w:r>
+      <w:proofErr w:type="spellEnd"/>
+    </w:p>
+    <w:p>
+      <w:pPr>
+        <w:pStyle w:val="Standard"/>
+        <w:rPr>
+          <w:rFonts w:ascii="Times New Roman" w:hAnsi="Times New Roman" w:cs="Times New Roman"/>
+        </w:rPr>
+      </w:pPr>
+    </w:p>
+    <w:p>
+      <w:pPr>
+        <w:pStyle w:val="Standard"/>
+        <w:rPr>
+          <w:rFonts w:ascii="Times New Roman" w:hAnsi="Times New Roman" w:cs="Times New Roman"/>
+        </w:rPr>
+      </w:pPr>
+    </w:p>
+    <w:p>
+      <w:pPr>
+        <w:pStyle w:val="Standard"/>
+        <w:rPr>
+          <w:rFonts w:ascii="Times New Roman" w:hAnsi="Times New Roman" w:cs="Times New Roman"/>
+          <w:b/>
+        </w:rPr>
+      </w:pPr>
+      <w:r>
+        <w:rPr>
+          <w:rFonts w:ascii="Times New Roman" w:hAnsi="Times New Roman" w:cs="Times New Roman"/>
+          <w:b/>
+        </w:rPr>
+        <w:t>Project Description</w:t>
+      </w:r>
+    </w:p>
+    <w:p>
+      <w:pPr>
+        <w:pStyle w:val="Standard"/>
+        <w:rPr>
+          <w:rFonts w:ascii="Times New Roman" w:hAnsi="Times New Roman" w:cs="Times New Roman"/>
+        </w:rPr>
+      </w:pPr>
+      <w:r>
+        <w:rPr>
+          <w:rFonts w:ascii="Times New Roman" w:hAnsi="Times New Roman" w:cs="Times New Roman"/>
+        </w:rPr>
+        <w:t>Our</w:t>
+      </w:r>
+      <w:r>
+        <w:rPr>
+          <w:rFonts w:ascii="Times New Roman" w:hAnsi="Times New Roman" w:cs="Times New Roman"/>
+        </w:rPr>
+        <w:t xml:space="preserve"> group made a game using </w:t>
+      </w:r>
+      <w:proofErr w:type="spellStart"/>
+      <w:r>
+        <w:rPr>
+          <w:rFonts w:ascii="Times New Roman" w:hAnsi="Times New Roman" w:cs="Times New Roman"/>
+        </w:rPr>
+        <w:t>freeglut</w:t>
+      </w:r>
+      <w:proofErr w:type="spellEnd"/>
+      <w:r>
+        <w:rPr>
+          <w:rFonts w:ascii="Times New Roman" w:hAnsi="Times New Roman" w:cs="Times New Roman"/>
+        </w:rPr>
+        <w:t>, it is similar to whack a mole but in the game moles attack the player. We spent several days to discuss what our game will include and how it will be implemented. This helped us in the long run since everything we discuss</w:t>
+      </w:r>
+      <w:r>
+        <w:rPr>
+          <w:rFonts w:ascii="Times New Roman" w:hAnsi="Times New Roman" w:cs="Times New Roman"/>
+        </w:rPr>
+        <w:t>ed ended up being used. We discussed various things like what will happen when the player collides with the other objects, implement of the scores and damage taken from it.</w:t>
+      </w:r>
+    </w:p>
+    <w:p>
+      <w:pPr>
+        <w:pStyle w:val="Standard"/>
+        <w:rPr>
+          <w:rFonts w:ascii="Times New Roman" w:hAnsi="Times New Roman" w:cs="Times New Roman"/>
+        </w:rPr>
+      </w:pPr>
+    </w:p>
+    <w:p>
+      <w:pPr>
+        <w:pStyle w:val="Standard"/>
+        <w:rPr>
+          <w:rFonts w:ascii="Times New Roman" w:hAnsi="Times New Roman" w:cs="Times New Roman"/>
+          <w:b/>
+        </w:rPr>
+      </w:pPr>
+      <w:r>
+        <w:rPr>
+          <w:rFonts w:ascii="Times New Roman" w:hAnsi="Times New Roman" w:cs="Times New Roman"/>
+          <w:b/>
+        </w:rPr>
+        <w:t>Members – Contributions</w:t>
+      </w:r>
+    </w:p>
+    <w:p>
+      <w:pPr>
+        <w:pStyle w:val="Standard"/>
+        <w:rPr>
+          <w:rFonts w:ascii="Times New Roman" w:hAnsi="Times New Roman" w:cs="Times New Roman"/>
+        </w:rPr>
+      </w:pPr>
+      <w:r>
+        <w:rPr>
+          <w:rFonts w:ascii="Times New Roman" w:hAnsi="Times New Roman" w:cs="Times New Roman"/>
+        </w:rPr>
+        <w:t>We split the work in three ways. One person works on the logic of the game, another one to help others, and one to work on animations.</w:t>
+      </w:r>
+    </w:p>
+    <w:p>
+      <w:pPr>
+        <w:pStyle w:val="Standard"/>
+        <w:rPr>
+          <w:rFonts w:ascii="Times New Roman" w:hAnsi="Times New Roman" w:cs="Times New Roman"/>
+        </w:rPr>
+      </w:pPr>
+      <w:r>
+        <w:rPr>
+          <w:rFonts w:ascii="Times New Roman" w:hAnsi="Times New Roman" w:cs="Times New Roman"/>
+        </w:rPr>
+        <w:t>Avery worked on logic of the game and some other shit.</w:t>
+      </w:r>
+    </w:p>
+    <w:p>
+      <w:pPr>
+        <w:pStyle w:val="Standard"/>
+        <w:rPr>
+          <w:rFonts w:ascii="Times New Roman" w:hAnsi="Times New Roman" w:cs="Times New Roman"/>
+        </w:rPr>
+      </w:pPr>
+      <w:proofErr w:type="spellStart"/>
+      <w:r>
+        <w:rPr>
+          <w:rFonts w:ascii="Times New Roman" w:hAnsi="Times New Roman" w:cs="Times New Roman"/>
+        </w:rPr>
+        <w:t>Jaspal</w:t>
+      </w:r>
+      <w:proofErr w:type="spellEnd"/>
+      <w:r>
+        <w:rPr>
+          <w:rFonts w:ascii="Times New Roman" w:hAnsi="Times New Roman" w:cs="Times New Roman"/>
+        </w:rPr>
+        <w:t xml:space="preserve"> worked on compilation, collision, displaying the text and little bit on animations. He was the helper for both Avery and Hang.</w:t>
+      </w:r>
+    </w:p>
+    <w:p>
+      <w:pPr>
+        <w:pStyle w:val="Standard"/>
+        <w:rPr>
+          <w:rFonts w:ascii="Times New Roman" w:hAnsi="Times New Roman" w:cs="Times New Roman"/>
+        </w:rPr>
+      </w:pPr>
+      <w:r>
+        <w:rPr>
+          <w:rFonts w:ascii="Times New Roman" w:hAnsi="Times New Roman" w:cs="Times New Roman"/>
+        </w:rPr>
+        <w:t>Hang worked on</w:t>
+      </w:r>
+      <w:r>
+        <w:rPr>
+          <w:rFonts w:ascii="Times New Roman" w:hAnsi="Times New Roman" w:cs="Times New Roman"/>
+        </w:rPr>
+        <w:t xml:space="preserve"> </w:t>
+      </w:r>
+      <w:proofErr w:type="spellStart"/>
+      <w:r>
+        <w:rPr>
+          <w:rFonts w:ascii="Times New Roman" w:hAnsi="Times New Roman" w:cs="Times New Roman"/>
+        </w:rPr>
+        <w:t>collideable</w:t>
+      </w:r>
+      <w:proofErr w:type="spellEnd"/>
+      <w:r>
+        <w:rPr>
+          <w:rFonts w:ascii="Times New Roman" w:hAnsi="Times New Roman" w:cs="Times New Roman"/>
+        </w:rPr>
+        <w:t xml:space="preserve"> and animations.</w:t>
+      </w:r>
+    </w:p>
+    <w:p>
+      <w:pPr>
+        <w:pStyle w:val="Standard"/>
+        <w:rPr>
+          <w:rFonts w:ascii="Times New Roman" w:hAnsi="Times New Roman" w:cs="Times New Roman"/>
+        </w:rPr>
+      </w:pPr>
+    </w:p>
+    <w:p>
+      <w:pPr>
+        <w:pStyle w:val="Standard"/>
+        <w:rPr>
+          <w:rFonts w:ascii="Times New Roman" w:hAnsi="Times New Roman" w:cs="Times New Roman"/>
+          <w:b/>
+        </w:rPr>
+      </w:pPr>
+      <w:r>
+        <w:rPr>
+          <w:rFonts w:ascii="Times New Roman" w:hAnsi="Times New Roman" w:cs="Times New Roman"/>
+          <w:b/>
+        </w:rPr>
+        <w:t>Implementation</w:t>
+      </w:r>
+    </w:p>
+    <w:p>
+      <w:pPr>
+        <w:pStyle w:val="Standard"/>
+        <w:rPr>
+          <w:rFonts w:ascii="Times New Roman" w:hAnsi="Times New Roman" w:cs="Times New Roman"/>
+          <w:b/>
+        </w:rPr>
+      </w:pPr>
+    </w:p>
+    <w:p>
+      <w:pPr>
+        <w:pStyle w:val="Standard"/>
+        <w:rPr>
+          <w:rFonts w:ascii="Times New Roman" w:hAnsi="Times New Roman" w:cs="Times New Roman"/>
+          <w:b/>
+        </w:rPr>
+      </w:pPr>
+      <w:r>
+        <w:rPr>
+          <w:rFonts w:ascii="Times New Roman" w:hAnsi="Times New Roman" w:cs="Times New Roman"/>
+          <w:b/>
+        </w:rPr>
+        <w:t>Results</w:t>
+      </w:r>
+    </w:p>
+    <w:p>
+      <w:pPr>
+        <w:pStyle w:val="Standard"/>
+        <w:rPr>
+          <w:rFonts w:ascii="Times New Roman" w:hAnsi="Times New Roman" w:cs="Times New Roman"/>
+          <w:b/>
+        </w:rPr>
+      </w:pPr>
+    </w:p>
+    <w:p>
+      <w:pPr>
+        <w:pStyle w:val="Standard"/>
+        <w:rPr>
+          <w:rFonts w:ascii="Times New Roman" w:hAnsi="Times New Roman" w:cs="Times New Roman"/>
+          <w:b/>
+        </w:rPr>
+      </w:pPr>
+      <w:r>
+        <w:rPr>
+          <w:rFonts w:ascii="Times New Roman" w:hAnsi="Times New Roman" w:cs="Times New Roman"/>
+          <w:b/>
+        </w:rPr>
+        <w:t>Lessons/Conclusions</w:t>
+      </w:r>
+    </w:p>
+    <w:p>
+      <w:pPr>
+        <w:pStyle w:val="Standard"/>
+        <w:rPr>
+          <w:rFonts w:ascii="Times New Roman" w:hAnsi="Times New Roman" w:cs="Times New Roman"/>
+          <w:b/>
+        </w:rPr>
+      </w:pPr>
+    </w:p>
+    <w:p>
+      <w:pPr>
+        <w:pStyle w:val="Standard"/>
+        <w:rPr>
+          <w:rFonts w:ascii="Times New Roman" w:hAnsi="Times New Roman" w:cs="Times New Roman"/>
+          <w:b/>
+        </w:rPr>
+      </w:pPr>
+    </w:p>
+    <w:p>
+      <w:pPr>
+        <w:pStyle w:val="Standard"/>
+        <w:rPr>
+          <w:rFonts w:ascii="Times New Roman" w:hAnsi="Times New Roman" w:cs="Times New Roman"/>
+          <w:b/>
+        </w:rPr>
+      </w:pPr>
+    </w:p>
+    <w:p>
+      <w:pPr>
+        <w:pStyle w:val="Standard"/>
+        <w:rPr>
+          <w:rFonts w:ascii="Times New Roman" w:hAnsi="Times New Roman" w:cs="Times New Roman"/>
+          <w:b/>
+        </w:rPr>
+      </w:pPr>
+    </w:p>
+    <w:p>
+      <w:pPr>
+        <w:pStyle w:val="Standard"/>
+        <w:rPr>
+          <w:rFonts w:ascii="Times New Roman" w:hAnsi="Times New Roman" w:cs="Times New Roman"/>
+          <w:b/>
+        </w:rPr>
+      </w:pPr>
+    </w:p>
+    <w:p>
+      <w:pPr>
+        <w:pStyle w:val="Standard"/>
+        <w:rPr>
+          <w:rFonts w:ascii="Times New Roman" w:hAnsi="Times New Roman" w:cs="Times New Roman"/>
+          <w:b/>
+        </w:rPr>
+      </w:pPr>
+    </w:p>
+    <w:p>
+      <w:pPr>
+        <w:pStyle w:val="Standard"/>
+        <w:rPr>
+          <w:rFonts w:ascii="Times New Roman" w:hAnsi="Times New Roman" w:cs="Times New Roman"/>
+          <w:b/>
+        </w:rPr>
+      </w:pPr>
+    </w:p>
+    <w:p>
+      <w:pPr>
+        <w:pStyle w:val="Standard"/>
+        <w:rPr>
+          <w:rFonts w:ascii="Times New Roman" w:hAnsi="Times New Roman" w:cs="Times New Roman"/>
+          <w:b/>
+        </w:rPr>
+      </w:pPr>
+    </w:p>
+    <w:p>
+      <w:pPr>
+        <w:pStyle w:val="Standard"/>
+        <w:rPr>
+          <w:rFonts w:ascii="Times New Roman" w:hAnsi="Times New Roman" w:cs="Times New Roman"/>
+          <w:b/>
+        </w:rPr>
+      </w:pPr>
+    </w:p>
+    <w:p>
+      <w:pPr>
+        <w:pStyle w:val="Standard"/>
+        <w:rPr>
+          <w:rFonts w:ascii="Times New Roman" w:hAnsi="Times New Roman" w:cs="Times New Roman"/>
+          <w:b/>
+        </w:rPr>
+      </w:pPr>
+    </w:p>
+    <w:p>
+      <w:pPr>
+        <w:pStyle w:val="Standard"/>
+        <w:rPr>
+          <w:rFonts w:ascii="Times New Roman" w:hAnsi="Times New Roman" w:cs="Times New Roman"/>
+          <w:b/>
+        </w:rPr>
+      </w:pPr>
+    </w:p>
+    <w:p>
+      <w:pPr>
+        <w:pStyle w:val="Standard"/>
+        <w:rPr>
+          <w:rFonts w:ascii="Times New Roman" w:hAnsi="Times New Roman" w:cs="Times New Roman"/>
+          <w:b/>
+        </w:rPr>
+      </w:pPr>
+    </w:p>
+    <w:p>
+      <w:pPr>
+        <w:pStyle w:val="Standard"/>
+        <w:rPr>
+          <w:rFonts w:ascii="Times New Roman" w:hAnsi="Times New Roman" w:cs="Times New Roman"/>
+          <w:b/>
+        </w:rPr>
+      </w:pPr>
+    </w:p>
+    <w:p>
+      <w:pPr>
+        <w:pStyle w:val="Standard"/>
+        <w:rPr>
+          <w:rFonts w:ascii="Times New Roman" w:hAnsi="Times New Roman" w:cs="Times New Roman"/>
+          <w:b/>
+        </w:rPr>
+      </w:pPr>
+    </w:p>
+    <w:p>
+      <w:pPr>
+        <w:pStyle w:val="Standard"/>
+        <w:rPr>
+          <w:rFonts w:ascii="Times New Roman" w:hAnsi="Times New Roman" w:cs="Times New Roman"/>
+          <w:b/>
+        </w:rPr>
+      </w:pPr>
+    </w:p>
+    <w:p>
+      <w:pPr>
+        <w:pStyle w:val="Standard"/>
+        <w:rPr>
+          <w:rFonts w:ascii="Times New Roman" w:hAnsi="Times New Roman" w:cs="Times New Roman"/>
+          <w:b/>
+        </w:rPr>
+      </w:pPr>
+    </w:p>
+    <w:p>
+      <w:pPr>
+        <w:pStyle w:val="Standard"/>
+        <w:rPr>
+          <w:rFonts w:ascii="Times New Roman" w:hAnsi="Times New Roman" w:cs="Times New Roman"/>
+          <w:b/>
+        </w:rPr>
+      </w:pPr>
+    </w:p>
+    <w:p>
+      <w:pPr>
+        <w:pStyle w:val="Standard"/>
+        <w:rPr>
+          <w:rFonts w:ascii="Times New Roman" w:hAnsi="Times New Roman" w:cs="Times New Roman"/>
+          <w:b/>
+        </w:rPr>
+      </w:pPr>
+    </w:p>
+    <w:p>
+      <w:pPr>
+        <w:pStyle w:val="Standard"/>
+        <w:rPr>
+          <w:rFonts w:ascii="Times New Roman" w:hAnsi="Times New Roman" w:cs="Times New Roman"/>
+          <w:b/>
+        </w:rPr>
+      </w:pPr>
+    </w:p>
+    <w:p>
+      <w:pPr>
+        <w:pStyle w:val="Standard"/>
+        <w:rPr>
+          <w:rFonts w:ascii="Times New Roman" w:hAnsi="Times New Roman" w:cs="Times New Roman"/>
+          <w:b/>
+        </w:rPr>
+      </w:pPr>
+    </w:p>
+    <w:p>
+      <w:pPr>
+        <w:pStyle w:val="Standard"/>
+        <w:rPr>
+          <w:rFonts w:ascii="Times New Roman" w:hAnsi="Times New Roman" w:cs="Times New Roman"/>
+          <w:b/>
+        </w:rPr>
+      </w:pPr>
+    </w:p>
+    <w:p>
+      <w:pPr>
+        <w:pStyle w:val="Standard"/>
+        <w:rPr>
+          <w:rFonts w:ascii="Times New Roman" w:hAnsi="Times New Roman" w:cs="Times New Roman"/>
+          <w:b/>
+        </w:rPr>
+      </w:pPr>
+    </w:p>
+    <w:p>
+      <w:pPr>
+        <w:pStyle w:val="Standard"/>
+        <w:rPr>
+          <w:rFonts w:ascii="Times New Roman" w:hAnsi="Times New Roman" w:cs="Times New Roman"/>
+          <w:b/>
+        </w:rPr>
+      </w:pPr>
+    </w:p>
+    <w:p>
+      <w:pPr>
+        <w:pStyle w:val="Standard"/>
+        <w:rPr>
+          <w:rFonts w:ascii="Times New Roman" w:hAnsi="Times New Roman" w:cs="Times New Roman"/>
+          <w:b/>
+        </w:rPr>
+      </w:pPr>
+    </w:p>
+    <w:p>
+      <w:pPr>
+        <w:pStyle w:val="Standard"/>
+        <w:rPr>
+          <w:rFonts w:ascii="Times New Roman" w:hAnsi="Times New Roman" w:cs="Times New Roman"/>
+          <w:b/>
+        </w:rPr>
+      </w:pPr>
+    </w:p>
+    <w:p>
+      <w:pPr>
+        <w:pStyle w:val="Standard"/>
+        <w:rPr>
+          <w:rFonts w:ascii="Times New Roman" w:hAnsi="Times New Roman" w:cs="Times New Roman"/>
+          <w:b/>
+        </w:rPr>
+      </w:pPr>
+    </w:p>
+    <w:p>
+      <w:pPr>
+        <w:pStyle w:val="Standard"/>
+        <w:rPr>
+          <w:rFonts w:ascii="Times New Roman" w:hAnsi="Times New Roman" w:cs="Times New Roman"/>
+          <w:b/>
+        </w:rPr>
+      </w:pPr>
+    </w:p>
+    <w:p>
+      <w:pPr>
+        <w:pStyle w:val="Standard"/>
+        <w:rPr>
+          <w:rFonts w:ascii="Times New Roman" w:hAnsi="Times New Roman" w:cs="Times New Roman"/>
+          <w:b/>
+        </w:rPr>
+      </w:pPr>
+    </w:p>
+    <w:p>
+      <w:pPr>
+        <w:pStyle w:val="Standard"/>
+        <w:rPr>
+          <w:rFonts w:ascii="Times New Roman" w:hAnsi="Times New Roman" w:cs="Times New Roman"/>
+          <w:b/>
+        </w:rPr>
+      </w:pPr>
+    </w:p>
+    <w:p>
+      <w:pPr>
+        <w:pStyle w:val="Standard"/>
+        <w:rPr>
+          <w:rFonts w:ascii="Times New Roman" w:hAnsi="Times New Roman" w:cs="Times New Roman"/>
+          <w:b/>
+        </w:rPr>
+      </w:pPr>
+    </w:p>
+    <w:p>
+      <w:pPr>
+        <w:pStyle w:val="Standard"/>
+        <w:rPr>
+          <w:rFonts w:ascii="Times New Roman" w:hAnsi="Times New Roman" w:cs="Times New Roman"/>
+          <w:b/>
+        </w:rPr>
+      </w:pPr>
+    </w:p>
+    <w:p>
+      <w:pPr>
+        <w:pStyle w:val="Standard"/>
+        <w:rPr>
+          <w:rFonts w:ascii="Times New Roman" w:hAnsi="Times New Roman" w:cs="Times New Roman"/>
+          <w:b/>
+        </w:rPr>
+      </w:pPr>
+    </w:p>
+    <w:p>
+      <w:pPr>
+        <w:pStyle w:val="Standard"/>
+        <w:rPr>
+          <w:rFonts w:ascii="Times New Roman" w:hAnsi="Times New Roman" w:cs="Times New Roman"/>
+          <w:b/>
+        </w:rPr>
+      </w:pPr>
+    </w:p>
+    <w:p>
+      <w:pPr>
+        <w:pStyle w:val="Standard"/>
+        <w:rPr>
+          <w:rFonts w:ascii="Times New Roman" w:hAnsi="Times New Roman" w:cs="Times New Roman"/>
+          <w:b/>
+        </w:rPr>
+      </w:pPr>
+    </w:p>
+    <w:p>
+      <w:pPr>
+        <w:pStyle w:val="Standard"/>
+        <w:rPr>
+          <w:rFonts w:ascii="Times New Roman" w:hAnsi="Times New Roman" w:cs="Times New Roman"/>
           <w:b/>
         </w:rPr>
       </w:pPr>
       <w:bookmarkStart w:id="0" w:name="_GoBack"/>
-      <w:r>
-        <w:rPr>
-          <w:b/>
-        </w:rPr>
-        <w:t>Project Description</w:t>
-      </w:r>
-    </w:p>
-    <w:p>
-      <w:pPr>
-        <w:pStyle w:val="Standard"/>
-      </w:pPr>
-      <w:r>
-        <w:t>Our</w:t>
-      </w:r>
-      <w:r>
-        <w:t xml:space="preserve"> group made a game using freeglut, it is similar to whack a mole but in the game moles attack the player. We spent several days to discuss what our game will include and how it will be implemented. This helped us in the long run since everything we discuss</w:t>
-      </w:r>
-      <w:r>
-        <w:t>ed ended up being used. We discussed various things like what will happen when the player collides with the other objects, implement of the scores and damage taken from it.</w:t>
-      </w:r>
-    </w:p>
-    <w:p>
-      <w:pPr>
-        <w:pStyle w:val="Standard"/>
-      </w:pPr>
-      <w:r>
-        <w:t>We split the work in three ways. One person works on the logic of the game, another</w:t>
-      </w:r>
-      <w:r>
-        <w:t xml:space="preserve"> one to help others, and one to work on animations.</w:t>
-      </w:r>
-    </w:p>
-    <w:p>
-      <w:pPr>
-        <w:pStyle w:val="Standard"/>
-      </w:pPr>
-      <w:r>
-        <w:t>Avery worked on logic of the game and some other shit.</w:t>
-      </w:r>
-    </w:p>
-    <w:p>
-      <w:pPr>
-        <w:pStyle w:val="Standard"/>
-      </w:pPr>
-      <w:r>
-        <w:t>Jaspal worked on compilation, collision, displaying the text and little bit on animations. He was the helper for both Avery and Hang.</w:t>
-      </w:r>
-    </w:p>
-    <w:p>
-      <w:pPr>
-        <w:pStyle w:val="Standard"/>
-      </w:pPr>
-      <w:r>
-        <w:t>Hang worked on</w:t>
-      </w:r>
-      <w:r>
-        <w:t xml:space="preserve"> collideable and animations.</w:t>
-      </w:r>
       <w:bookmarkEnd w:id="0"/>
     </w:p>
     <w:sectPr>
+      <w:headerReference w:type="default" r:id="rId7"/>
       <w:pgSz w:w="12240" w:h="15840"/>
       <w:pgMar w:top="1134" w:right="1134" w:bottom="1134" w:left="1134" w:header="720" w:footer="720" w:gutter="0"/>
       <w:cols w:space="720"/>
@@ -183,6 +676,59 @@
     </w:p>
   </w:footnote>
 </w:footnotes>
+</file>
+
+<file path=word/header1.xml><?xml version="1.0" encoding="utf-8"?>
+<w:hdr xmlns:wpc="http://schemas.microsoft.com/office/word/2010/wordprocessingCanvas" xmlns:mc="http://schemas.openxmlformats.org/markup-compatibility/2006" xmlns:o="urn:schemas-microsoft-com:office:office" xmlns:r="http://schemas.openxmlformats.org/officeDocument/2006/relationships" xmlns:m="http://schemas.openxmlformats.org/officeDocument/2006/math" xmlns:v="urn:schemas-microsoft-com:vml" xmlns:wp14="http://schemas.microsoft.com/office/word/2010/wordprocessingDrawing" xmlns:wp="http://schemas.openxmlformats.org/drawingml/2006/wordprocessingDrawing" xmlns:w10="urn:schemas-microsoft-com:office:word" xmlns:w="http://schemas.openxmlformats.org/wordprocessingml/2006/main" xmlns:w14="http://schemas.microsoft.com/office/word/2010/wordml" xmlns:w15="http://schemas.microsoft.com/office/word/2012/wordml" xmlns:wpg="http://schemas.microsoft.com/office/word/2010/wordprocessingGroup" xmlns:wpi="http://schemas.microsoft.com/office/word/2010/wordprocessingInk" xmlns:wne="http://schemas.microsoft.com/office/word/2006/wordml" xmlns:wps="http://schemas.microsoft.com/office/word/2010/wordprocessingShape" mc:Ignorable="w14 w15 wp14">
+  <w:sdt>
+    <w:sdtPr>
+      <w:id w:val="-845480780"/>
+      <w:docPartObj>
+        <w:docPartGallery w:val="Page Numbers (Top of Page)"/>
+        <w:docPartUnique/>
+      </w:docPartObj>
+    </w:sdtPr>
+    <w:sdtEndPr>
+      <w:rPr>
+        <w:noProof/>
+      </w:rPr>
+    </w:sdtEndPr>
+    <w:sdtContent>
+      <w:p>
+        <w:pPr>
+          <w:pStyle w:val="Header"/>
+          <w:jc w:val="right"/>
+        </w:pPr>
+        <w:r>
+          <w:fldChar w:fldCharType="begin"/>
+        </w:r>
+        <w:r>
+          <w:instrText xml:space="preserve"> PAGE   \* MERGEFORMAT </w:instrText>
+        </w:r>
+        <w:r>
+          <w:fldChar w:fldCharType="separate"/>
+        </w:r>
+        <w:r>
+          <w:rPr>
+            <w:noProof/>
+          </w:rPr>
+          <w:t>2</w:t>
+        </w:r>
+        <w:r>
+          <w:rPr>
+            <w:noProof/>
+          </w:rPr>
+          <w:fldChar w:fldCharType="end"/>
+        </w:r>
+      </w:p>
+    </w:sdtContent>
+  </w:sdt>
+  <w:p>
+    <w:pPr>
+      <w:pStyle w:val="Header"/>
+    </w:pPr>
+  </w:p>
+</w:hdr>
 </file>
 
 <file path=word/numbering.xml><?xml version="1.0" encoding="utf-8"?>
@@ -775,6 +1321,64 @@
       <w:rFonts w:ascii="OpenSymbol" w:eastAsia="OpenSymbol" w:hAnsi="OpenSymbol" w:cs="OpenSymbol"/>
     </w:rPr>
   </w:style>
+  <w:style w:type="paragraph" w:styleId="Header">
+    <w:name w:val="header"/>
+    <w:basedOn w:val="Normal"/>
+    <w:link w:val="HeaderChar"/>
+    <w:uiPriority w:val="99"/>
+    <w:unhideWhenUsed/>
+    <w:rsid w:val="002D7D5B"/>
+    <w:pPr>
+      <w:tabs>
+        <w:tab w:val="center" w:pos="4680"/>
+        <w:tab w:val="right" w:pos="9360"/>
+      </w:tabs>
+    </w:pPr>
+    <w:rPr>
+      <w:rFonts w:cs="Mangal"/>
+      <w:szCs w:val="21"/>
+    </w:rPr>
+  </w:style>
+  <w:style w:type="character" w:customStyle="1" w:styleId="HeaderChar">
+    <w:name w:val="Header Char"/>
+    <w:basedOn w:val="DefaultParagraphFont"/>
+    <w:link w:val="Header"/>
+    <w:uiPriority w:val="99"/>
+    <w:rsid w:val="002D7D5B"/>
+    <w:rPr>
+      <w:rFonts w:cs="Mangal"/>
+      <w:szCs w:val="21"/>
+    </w:rPr>
+  </w:style>
+  <w:style w:type="paragraph" w:styleId="Footer">
+    <w:name w:val="footer"/>
+    <w:basedOn w:val="Normal"/>
+    <w:link w:val="FooterChar"/>
+    <w:uiPriority w:val="99"/>
+    <w:unhideWhenUsed/>
+    <w:rsid w:val="002D7D5B"/>
+    <w:pPr>
+      <w:tabs>
+        <w:tab w:val="center" w:pos="4680"/>
+        <w:tab w:val="right" w:pos="9360"/>
+      </w:tabs>
+    </w:pPr>
+    <w:rPr>
+      <w:rFonts w:cs="Mangal"/>
+      <w:szCs w:val="21"/>
+    </w:rPr>
+  </w:style>
+  <w:style w:type="character" w:customStyle="1" w:styleId="FooterChar">
+    <w:name w:val="Footer Char"/>
+    <w:basedOn w:val="DefaultParagraphFont"/>
+    <w:link w:val="Footer"/>
+    <w:uiPriority w:val="99"/>
+    <w:rsid w:val="002D7D5B"/>
+    <w:rPr>
+      <w:rFonts w:cs="Mangal"/>
+      <w:szCs w:val="21"/>
+    </w:rPr>
+  </w:style>
 </w:styles>
 </file>
 

</xml_diff>

<commit_message>
Level Design part I
</commit_message>
<xml_diff>
--- a/Report.docx
+++ b/Report.docx
@@ -31,8 +31,30 @@
         <w:rPr>
           <w:rFonts w:ascii="Times New Roman" w:hAnsi="Times New Roman" w:cs="Times New Roman"/>
         </w:rPr>
-        <w:t>By Hang Liang, Jaspal Singh, Avery Berchek</w:t>
-      </w:r>
+        <w:t xml:space="preserve">By Hang Liang, </w:t>
+      </w:r>
+      <w:proofErr w:type="spellStart"/>
+      <w:r>
+        <w:rPr>
+          <w:rFonts w:ascii="Times New Roman" w:hAnsi="Times New Roman" w:cs="Times New Roman"/>
+        </w:rPr>
+        <w:t>Jaspal</w:t>
+      </w:r>
+      <w:proofErr w:type="spellEnd"/>
+      <w:r>
+        <w:rPr>
+          <w:rFonts w:ascii="Times New Roman" w:hAnsi="Times New Roman" w:cs="Times New Roman"/>
+        </w:rPr>
+        <w:t xml:space="preserve"> Singh, Avery </w:t>
+      </w:r>
+      <w:proofErr w:type="spellStart"/>
+      <w:r>
+        <w:rPr>
+          <w:rFonts w:ascii="Times New Roman" w:hAnsi="Times New Roman" w:cs="Times New Roman"/>
+        </w:rPr>
+        <w:t>Berchek</w:t>
+      </w:r>
+      <w:proofErr w:type="spellEnd"/>
     </w:p>
     <w:p>
       <w:pPr>
@@ -145,25 +167,47 @@
           <w:rFonts w:ascii="Times New Roman" w:hAnsi="Times New Roman" w:cs="Times New Roman"/>
         </w:rPr>
       </w:pPr>
-      <w:r>
-        <w:rPr>
-          <w:rFonts w:ascii="Times New Roman" w:hAnsi="Times New Roman" w:cs="Times New Roman"/>
-        </w:rPr>
-        <w:t>Jaspal worked on compilation, collision, displaying the text and little bit on animations. He was the helper for both Avery and Hang.</w:t>
-      </w:r>
-    </w:p>
-    <w:p>
-      <w:pPr>
-        <w:pStyle w:val="Standard"/>
-        <w:rPr>
-          <w:rFonts w:ascii="Times New Roman" w:hAnsi="Times New Roman" w:cs="Times New Roman"/>
-        </w:rPr>
-      </w:pPr>
-      <w:r>
-        <w:rPr>
-          <w:rFonts w:ascii="Times New Roman" w:hAnsi="Times New Roman" w:cs="Times New Roman"/>
-        </w:rPr>
-        <w:t>Hang worked on collideable and animations.</w:t>
+      <w:proofErr w:type="spellStart"/>
+      <w:r>
+        <w:rPr>
+          <w:rFonts w:ascii="Times New Roman" w:hAnsi="Times New Roman" w:cs="Times New Roman"/>
+        </w:rPr>
+        <w:t>Jaspal</w:t>
+      </w:r>
+      <w:proofErr w:type="spellEnd"/>
+      <w:r>
+        <w:rPr>
+          <w:rFonts w:ascii="Times New Roman" w:hAnsi="Times New Roman" w:cs="Times New Roman"/>
+        </w:rPr>
+        <w:t xml:space="preserve"> worked on compilation, collision, displaying the text and little bit on animations. He was the helper for both Avery and Hang.</w:t>
+      </w:r>
+    </w:p>
+    <w:p>
+      <w:pPr>
+        <w:pStyle w:val="Standard"/>
+        <w:rPr>
+          <w:rFonts w:ascii="Times New Roman" w:hAnsi="Times New Roman" w:cs="Times New Roman"/>
+        </w:rPr>
+      </w:pPr>
+      <w:r>
+        <w:rPr>
+          <w:rFonts w:ascii="Times New Roman" w:hAnsi="Times New Roman" w:cs="Times New Roman"/>
+        </w:rPr>
+        <w:t xml:space="preserve">Hang worked on </w:t>
+      </w:r>
+      <w:proofErr w:type="spellStart"/>
+      <w:r>
+        <w:rPr>
+          <w:rFonts w:ascii="Times New Roman" w:hAnsi="Times New Roman" w:cs="Times New Roman"/>
+        </w:rPr>
+        <w:t>collideable</w:t>
+      </w:r>
+      <w:proofErr w:type="spellEnd"/>
+      <w:r>
+        <w:rPr>
+          <w:rFonts w:ascii="Times New Roman" w:hAnsi="Times New Roman" w:cs="Times New Roman"/>
+        </w:rPr>
+        <w:t xml:space="preserve"> and animations.</w:t>
       </w:r>
     </w:p>
     <w:p>
@@ -254,27 +298,10 @@
         <w:pStyle w:val="Standard"/>
         <w:rPr>
           <w:rFonts w:ascii="Times New Roman" w:hAnsi="Times New Roman" w:cs="Times New Roman"/>
-          <w:b/>
-        </w:rPr>
-      </w:pPr>
-    </w:p>
-    <w:p>
-      <w:pPr>
-        <w:pStyle w:val="Standard"/>
-        <w:rPr>
-          <w:rFonts w:ascii="Times New Roman" w:hAnsi="Times New Roman" w:cs="Times New Roman"/>
-          <w:b/>
-        </w:rPr>
-      </w:pPr>
-    </w:p>
-    <w:p>
-      <w:pPr>
-        <w:pStyle w:val="Standard"/>
-        <w:rPr>
-          <w:rFonts w:ascii="Times New Roman" w:hAnsi="Times New Roman" w:cs="Times New Roman"/>
-          <w:b/>
-        </w:rPr>
-      </w:pPr>
+        </w:rPr>
+      </w:pPr>
+      <w:bookmarkStart w:id="0" w:name="_GoBack"/>
+      <w:bookmarkEnd w:id="0"/>
     </w:p>
     <w:p>
       <w:pPr>
@@ -523,8 +550,30 @@
         <w:rPr>
           <w:rFonts w:ascii="Times New Roman" w:hAnsi="Times New Roman" w:cs="Times New Roman"/>
         </w:rPr>
-        <w:t>Figure 2 Coin, Wall, Door extending from Collideable</w:t>
-      </w:r>
+        <w:t xml:space="preserve">Figure 2 Coin, Wall, </w:t>
+      </w:r>
+      <w:proofErr w:type="gramStart"/>
+      <w:r>
+        <w:rPr>
+          <w:rFonts w:ascii="Times New Roman" w:hAnsi="Times New Roman" w:cs="Times New Roman"/>
+        </w:rPr>
+        <w:t>Door</w:t>
+      </w:r>
+      <w:proofErr w:type="gramEnd"/>
+      <w:r>
+        <w:rPr>
+          <w:rFonts w:ascii="Times New Roman" w:hAnsi="Times New Roman" w:cs="Times New Roman"/>
+        </w:rPr>
+        <w:t xml:space="preserve"> extending from </w:t>
+      </w:r>
+      <w:proofErr w:type="spellStart"/>
+      <w:r>
+        <w:rPr>
+          <w:rFonts w:ascii="Times New Roman" w:hAnsi="Times New Roman" w:cs="Times New Roman"/>
+        </w:rPr>
+        <w:t>Collideable</w:t>
+      </w:r>
+      <w:proofErr w:type="spellEnd"/>
     </w:p>
     <w:p>
       <w:pPr>
@@ -607,8 +656,16 @@
         <w:rPr>
           <w:rFonts w:ascii="Times New Roman" w:hAnsi="Times New Roman" w:cs="Times New Roman"/>
         </w:rPr>
-        <w:t>Figure 3 Mole extending from Collideable</w:t>
-      </w:r>
+        <w:t xml:space="preserve">Figure 3 Mole extending from </w:t>
+      </w:r>
+      <w:proofErr w:type="spellStart"/>
+      <w:r>
+        <w:rPr>
+          <w:rFonts w:ascii="Times New Roman" w:hAnsi="Times New Roman" w:cs="Times New Roman"/>
+        </w:rPr>
+        <w:t>Collideable</w:t>
+      </w:r>
+      <w:proofErr w:type="spellEnd"/>
     </w:p>
     <w:p>
       <w:pPr>
@@ -678,7 +735,21 @@
         <w:rPr>
           <w:rFonts w:ascii="Times New Roman" w:hAnsi="Times New Roman" w:cs="Times New Roman"/>
         </w:rPr>
-        <w:t>Figure 4 Player Objects extending from Collideable and associates with Stats Class</w:t>
+        <w:t xml:space="preserve">Figure 4 Player Objects extending from </w:t>
+      </w:r>
+      <w:proofErr w:type="spellStart"/>
+      <w:r>
+        <w:rPr>
+          <w:rFonts w:ascii="Times New Roman" w:hAnsi="Times New Roman" w:cs="Times New Roman"/>
+        </w:rPr>
+        <w:t>Collideable</w:t>
+      </w:r>
+      <w:proofErr w:type="spellEnd"/>
+      <w:r>
+        <w:rPr>
+          <w:rFonts w:ascii="Times New Roman" w:hAnsi="Times New Roman" w:cs="Times New Roman"/>
+        </w:rPr>
+        <w:t xml:space="preserve"> and associates with Stats Class</w:t>
       </w:r>
     </w:p>
     <w:p>
@@ -1077,7 +1148,21 @@
           <w:rFonts w:ascii="Times New Roman" w:hAnsi="Times New Roman" w:cs="Times New Roman"/>
         </w:rPr>
         <w:lastRenderedPageBreak/>
-        <w:t>Figure 9 CollisionShape hierarchy and its dependencies.</w:t>
+        <w:t xml:space="preserve">Figure 9 </w:t>
+      </w:r>
+      <w:proofErr w:type="spellStart"/>
+      <w:r>
+        <w:rPr>
+          <w:rFonts w:ascii="Times New Roman" w:hAnsi="Times New Roman" w:cs="Times New Roman"/>
+        </w:rPr>
+        <w:t>CollisionShape</w:t>
+      </w:r>
+      <w:proofErr w:type="spellEnd"/>
+      <w:r>
+        <w:rPr>
+          <w:rFonts w:ascii="Times New Roman" w:hAnsi="Times New Roman" w:cs="Times New Roman"/>
+        </w:rPr>
+        <w:t xml:space="preserve"> hierarchy and its dependencies.</w:t>
       </w:r>
     </w:p>
     <w:p>
@@ -1155,8 +1240,16 @@
         <w:rPr>
           <w:rFonts w:ascii="Times New Roman" w:hAnsi="Times New Roman" w:cs="Times New Roman"/>
         </w:rPr>
-        <w:t>Figure 10 Animation and AnimationFactory</w:t>
-      </w:r>
+        <w:t xml:space="preserve">Figure 10 Animation and </w:t>
+      </w:r>
+      <w:proofErr w:type="spellStart"/>
+      <w:r>
+        <w:rPr>
+          <w:rFonts w:ascii="Times New Roman" w:hAnsi="Times New Roman" w:cs="Times New Roman"/>
+        </w:rPr>
+        <w:t>AnimationFactory</w:t>
+      </w:r>
+      <w:proofErr w:type="spellEnd"/>
     </w:p>
     <w:p>
       <w:pPr>
@@ -1235,8 +1328,6 @@
         </w:rPr>
         <w:t>Figure 11 App Main Interface</w:t>
       </w:r>
-      <w:bookmarkStart w:id="0" w:name="_GoBack"/>
-      <w:bookmarkEnd w:id="0"/>
     </w:p>
     <w:p>
       <w:pPr>

</xml_diff>